<commit_message>
Update: Fri 07/25/2025  0:42:39 from ThammaNitch (Windows)
</commit_message>
<xml_diff>
--- a/Documents/Youth Innovation/Template_WPNS-IoT.docx
+++ b/Documents/Youth Innovation/Template_WPNS-IoT.docx
@@ -370,44 +370,44 @@
           <w:rFonts w:cs="TH SarabunPSK"/>
           <w:spacing w:val="-8"/>
         </w:rPr>
-        <w:t xml:space="preserve"> (2019) developed an automatic </w:t>
-      </w:r>
+        <w:t xml:space="preserve"> (2019) developed an automatic irrigation system for </w:t>
+      </w:r>
+      <w:proofErr w:type="spellStart"/>
       <w:r>
         <w:rPr>
           <w:rFonts w:cs="TH SarabunPSK"/>
           <w:spacing w:val="-8"/>
         </w:rPr>
-        <w:t xml:space="preserve">irrigation system for </w:t>
-      </w:r>
-      <w:proofErr w:type="spellStart"/>
+        <w:t>salacca</w:t>
+      </w:r>
+      <w:proofErr w:type="spellEnd"/>
       <w:r>
         <w:rPr>
           <w:rFonts w:cs="TH SarabunPSK"/>
           <w:spacing w:val="-8"/>
         </w:rPr>
-        <w:t>salacca</w:t>
-      </w:r>
-      <w:proofErr w:type="spellEnd"/>
+        <w:t xml:space="preserve"> plantations using IoT technology. Their system can monitor soil moisture and control water pumps through Blynk application, and send alerts via </w:t>
+      </w:r>
       <w:r>
         <w:rPr>
           <w:rFonts w:cs="TH SarabunPSK"/>
           <w:spacing w:val="-8"/>
         </w:rPr>
-        <w:t xml:space="preserve"> plantations using IoT technology. Their system can monitor soil moisture and control water pumps through Blynk application, and send alerts via </w:t>
+        <w:t>TELEGRAM</w:t>
       </w:r>
       <w:r>
         <w:rPr>
           <w:rFonts w:cs="TH SarabunPSK"/>
           <w:spacing w:val="-8"/>
         </w:rPr>
-        <w:t>TELEGRAM</w:t>
+        <w:t xml:space="preserve"> Notify. This can reduce equipment damage and improve efficiency. If this problem is not solved, it can cause expensive repair and even electrical fire. With the advancement of Internet of Things (IoT) technology, we can now monitor and control devices remotely. This can shut down the pump </w:t>
       </w:r>
       <w:r>
         <w:rPr>
           <w:rFonts w:cs="TH SarabunPSK"/>
           <w:spacing w:val="-8"/>
         </w:rPr>
-        <w:t xml:space="preserve"> Notify. This can reduce equipment damage and improve efficiency. If this problem is not solved, it can cause expensive repair and even electrical fire. With the advancement of Internet of Things (IoT) technology, we can now monitor and control devices remotely. This can shut down the pump automatically in abnormal condition, save energy and reduce maintenance cost.</w:t>
+        <w:t>automatically in abnormal condition, save energy and reduce maintenance cost.</w:t>
       </w:r>
     </w:p>
     <w:p>
@@ -709,7 +709,6 @@
         <w:rPr>
           <w:rFonts w:cs="TH SarabunPSK"/>
         </w:rPr>
-        <w:lastRenderedPageBreak/>
         <w:t xml:space="preserve">IoT also play a big role in automation and communication. Blynk Legacy app provide graphical interface for user to monitor and adjust system setting via smartphone, while </w:t>
       </w:r>
       <w:r>
@@ -831,6 +830,7 @@
           <w:sz w:val="28"/>
           <w:szCs w:val="28"/>
         </w:rPr>
+        <w:lastRenderedPageBreak/>
         <w:tab/>
       </w:r>
     </w:p>
@@ -1151,27 +1151,181 @@
     <w:p>
       <w:pPr>
         <w:pStyle w:val="EECON-Content"/>
+        <w:keepNext/>
         <w:ind w:firstLine="360"/>
         <w:jc w:val="thaiDistribute"/>
-        <w:rPr>
-          <w:rFonts w:cs="TH SarabunPSK"/>
-          <w:lang w:val="en-US"/>
-        </w:rPr>
-      </w:pPr>
-      <w:r>
-        <w:rPr>
-          <w:rFonts w:cs="TH SarabunPSK"/>
-          <w:cs/>
-          <w:lang w:val="en-US"/>
-        </w:rPr>
-        <w:t xml:space="preserve">3. </w:t>
-      </w:r>
-      <w:r>
-        <w:rPr>
-          <w:rFonts w:cs="TH SarabunPSK"/>
-          <w:lang w:val="en-US"/>
-        </w:rPr>
-        <w:t>System Implementation</w:t>
+      </w:pPr>
+      <w:r>
+        <w:rPr>
+          <w:rFonts w:cs="TH SarabunPSK"/>
+          <w:noProof/>
+          <w:lang w:val="en-US"/>
+        </w:rPr>
+        <w:drawing>
+          <wp:inline distT="0" distB="0" distL="0" distR="0" wp14:anchorId="23FCFDE2" wp14:editId="35B60003">
+            <wp:extent cx="2682910" cy="1461699"/>
+            <wp:effectExtent l="0" t="0" r="3175" b="5715"/>
+            <wp:docPr id="504614998" name="Picture 7"/>
+            <wp:cNvGraphicFramePr>
+              <a:graphicFrameLocks xmlns:a="http://schemas.openxmlformats.org/drawingml/2006/main" noChangeAspect="1"/>
+            </wp:cNvGraphicFramePr>
+            <a:graphic xmlns:a="http://schemas.openxmlformats.org/drawingml/2006/main">
+              <a:graphicData uri="http://schemas.openxmlformats.org/drawingml/2006/picture">
+                <pic:pic xmlns:pic="http://schemas.openxmlformats.org/drawingml/2006/picture">
+                  <pic:nvPicPr>
+                    <pic:cNvPr id="0" name="Picture 2"/>
+                    <pic:cNvPicPr>
+                      <a:picLocks noChangeAspect="1" noChangeArrowheads="1"/>
+                    </pic:cNvPicPr>
+                  </pic:nvPicPr>
+                  <pic:blipFill rotWithShape="1">
+                    <a:blip r:embed="rId12" cstate="print">
+                      <a:extLst>
+                        <a:ext uri="{28A0092B-C50C-407E-A947-70E740481C1C}">
+                          <a14:useLocalDpi xmlns:a14="http://schemas.microsoft.com/office/drawing/2010/main" val="0"/>
+                        </a:ext>
+                      </a:extLst>
+                    </a:blip>
+                    <a:srcRect l="6542" t="5096" b="4303"/>
+                    <a:stretch>
+                      <a:fillRect/>
+                    </a:stretch>
+                  </pic:blipFill>
+                  <pic:spPr bwMode="auto">
+                    <a:xfrm>
+                      <a:off x="0" y="0"/>
+                      <a:ext cx="2747657" cy="1496975"/>
+                    </a:xfrm>
+                    <a:prstGeom prst="rect">
+                      <a:avLst/>
+                    </a:prstGeom>
+                    <a:noFill/>
+                    <a:ln>
+                      <a:noFill/>
+                    </a:ln>
+                    <a:extLst>
+                      <a:ext uri="{53640926-AAD7-44D8-BBD7-CCE9431645EC}">
+                        <a14:shadowObscured xmlns:a14="http://schemas.microsoft.com/office/drawing/2010/main"/>
+                      </a:ext>
+                    </a:extLst>
+                  </pic:spPr>
+                </pic:pic>
+              </a:graphicData>
+            </a:graphic>
+          </wp:inline>
+        </w:drawing>
+      </w:r>
+    </w:p>
+    <w:p>
+      <w:pPr>
+        <w:pStyle w:val="Caption"/>
+        <w:jc w:val="center"/>
+        <w:rPr>
+          <w:rFonts w:cs="TH SarabunPSK" w:hint="cs"/>
+          <w:b w:val="0"/>
+          <w:bCs w:val="0"/>
+          <w:color w:val="auto"/>
+          <w:sz w:val="24"/>
+          <w:szCs w:val="24"/>
+          <w:lang w:val="x-none" w:eastAsia="x-none"/>
+        </w:rPr>
+      </w:pPr>
+      <w:r>
+        <w:rPr>
+          <w:rFonts w:cs="TH SarabunPSK" w:hint="cs"/>
+          <w:b w:val="0"/>
+          <w:bCs w:val="0"/>
+          <w:color w:val="auto"/>
+          <w:sz w:val="24"/>
+          <w:szCs w:val="24"/>
+          <w:lang w:val="x-none" w:eastAsia="x-none"/>
+        </w:rPr>
+        <w:t xml:space="preserve">Figure </w:t>
+      </w:r>
+      <w:r>
+        <w:rPr>
+          <w:rFonts w:cs="TH SarabunPSK" w:hint="cs"/>
+          <w:b w:val="0"/>
+          <w:bCs w:val="0"/>
+          <w:color w:val="auto"/>
+          <w:sz w:val="24"/>
+          <w:szCs w:val="24"/>
+          <w:lang w:val="x-none" w:eastAsia="x-none"/>
+        </w:rPr>
+        <w:fldChar w:fldCharType="begin"/>
+      </w:r>
+      <w:r>
+        <w:rPr>
+          <w:rFonts w:cs="TH SarabunPSK" w:hint="cs"/>
+          <w:b w:val="0"/>
+          <w:bCs w:val="0"/>
+          <w:color w:val="auto"/>
+          <w:sz w:val="24"/>
+          <w:szCs w:val="24"/>
+          <w:lang w:val="x-none" w:eastAsia="x-none"/>
+        </w:rPr>
+        <w:instrText xml:space="preserve"> SEQ Figure \* ARABIC </w:instrText>
+      </w:r>
+      <w:r>
+        <w:rPr>
+          <w:rFonts w:cs="TH SarabunPSK" w:hint="cs"/>
+          <w:b w:val="0"/>
+          <w:bCs w:val="0"/>
+          <w:color w:val="auto"/>
+          <w:sz w:val="24"/>
+          <w:szCs w:val="24"/>
+          <w:lang w:val="x-none" w:eastAsia="x-none"/>
+        </w:rPr>
+        <w:fldChar w:fldCharType="separate"/>
+      </w:r>
+      <w:r>
+        <w:rPr>
+          <w:rFonts w:cs="TH SarabunPSK"/>
+          <w:b w:val="0"/>
+          <w:bCs w:val="0"/>
+          <w:noProof/>
+          <w:color w:val="auto"/>
+          <w:sz w:val="24"/>
+          <w:szCs w:val="24"/>
+          <w:lang w:val="x-none" w:eastAsia="x-none"/>
+        </w:rPr>
+        <w:t>1</w:t>
+      </w:r>
+      <w:r>
+        <w:rPr>
+          <w:rFonts w:cs="TH SarabunPSK" w:hint="cs"/>
+          <w:b w:val="0"/>
+          <w:bCs w:val="0"/>
+          <w:color w:val="auto"/>
+          <w:sz w:val="24"/>
+          <w:szCs w:val="24"/>
+          <w:lang w:val="x-none" w:eastAsia="x-none"/>
+        </w:rPr>
+        <w:fldChar w:fldCharType="end"/>
+      </w:r>
+      <w:r>
+        <w:rPr>
+          <w:rFonts w:cs="TH SarabunPSK"/>
+          <w:b w:val="0"/>
+          <w:bCs w:val="0"/>
+          <w:color w:val="auto"/>
+          <w:sz w:val="24"/>
+          <w:szCs w:val="24"/>
+          <w:lang w:val="x-none" w:eastAsia="x-none"/>
+        </w:rPr>
+        <w:t xml:space="preserve"> </w:t>
+      </w:r>
+      <w:r>
+        <w:rPr>
+          <w:rFonts w:cs="TH SarabunPSK"/>
+          <w:b w:val="0"/>
+          <w:bCs w:val="0"/>
+          <w:color w:val="auto"/>
+          <w:sz w:val="24"/>
+          <w:szCs w:val="24"/>
+          <w:lang w:val="x-none" w:eastAsia="x-none"/>
+        </w:rPr>
+        <w:t>Hardware System Architecture</w:t>
       </w:r>
     </w:p>
     <w:p>
@@ -1184,27 +1338,6 @@
           <w:lang w:val="en-US"/>
         </w:rPr>
       </w:pPr>
-      <w:r>
-        <w:rPr>
-          <w:rFonts w:cs="TH SarabunPSK"/>
-          <w:lang w:val="en-US"/>
-        </w:rPr>
-        <w:t xml:space="preserve">Components were assembled inside a plastic control box. Flow Switch was connected to water pipe outlet, and relay module was wired to control the pump’s power. System was programmed using Arduino IDE, and NodeMCU was connected to WiFi for </w:t>
-      </w:r>
-      <w:r>
-        <w:rPr>
-          <w:rFonts w:cs="TH SarabunPSK"/>
-          <w:lang w:val="en-US"/>
-        </w:rPr>
-        <w:t>Telegram</w:t>
-      </w:r>
-      <w:r>
-        <w:rPr>
-          <w:rFonts w:cs="TH SarabunPSK"/>
-          <w:lang w:val="en-US"/>
-        </w:rPr>
-        <w:t xml:space="preserve"> and Blynk functionality.</w:t>
-      </w:r>
     </w:p>
     <w:p>
       <w:pPr>
@@ -1219,9 +1352,17 @@
       <w:r>
         <w:rPr>
           <w:rFonts w:cs="TH SarabunPSK"/>
-          <w:lang w:val="en-US"/>
-        </w:rPr>
-        <w:t>Conditions Set</w:t>
+          <w:cs/>
+          <w:lang w:val="en-US"/>
+        </w:rPr>
+        <w:t xml:space="preserve">3. </w:t>
+      </w:r>
+      <w:r>
+        <w:rPr>
+          <w:rFonts w:cs="TH SarabunPSK"/>
+          <w:lang w:val="en-US"/>
+        </w:rPr>
+        <w:t>System Implementation</w:t>
       </w:r>
     </w:p>
     <w:p>
@@ -1239,22 +1380,21 @@
           <w:rFonts w:cs="TH SarabunPSK"/>
           <w:lang w:val="en-US"/>
         </w:rPr>
-        <w:t xml:space="preserve">FD (Flow Delay): If no water is detected for a user defined duration (e.g. </w:t>
-      </w:r>
-      <w:r>
-        <w:rPr>
-          <w:rFonts w:cs="TH SarabunPSK"/>
-          <w:cs/>
-          <w:lang w:val="en-US"/>
-        </w:rPr>
-        <w:t>5</w:t>
-      </w:r>
-      <w:r>
-        <w:rPr>
-          <w:rFonts w:cs="TH SarabunPSK"/>
-          <w:lang w:val="en-US"/>
-        </w:rPr>
-        <w:t xml:space="preserve"> seconds) the system will send alert and shut down the pump.</w:t>
+        <w:t xml:space="preserve">Components were assembled inside a plastic control box. Flow Switch was connected to water pipe outlet, and relay module was wired to control the pump’s power. System was programmed using Arduino IDE, and NodeMCU was connected to WiFi for </w:t>
+      </w:r>
+      <w:r>
+        <w:rPr>
+          <w:rFonts w:cs="TH SarabunPSK"/>
+          <w:lang w:val="en-US"/>
+        </w:rPr>
+        <w:t>Telegram</w:t>
+      </w:r>
+      <w:r>
+        <w:rPr>
+          <w:rFonts w:cs="TH SarabunPSK"/>
+          <w:lang w:val="en-US"/>
+        </w:rPr>
+        <w:t xml:space="preserve"> and Blynk functionality.</w:t>
       </w:r>
     </w:p>
     <w:p>
@@ -1272,37 +1412,7 @@
           <w:rFonts w:cs="TH SarabunPSK"/>
           <w:lang w:val="en-US"/>
         </w:rPr>
-        <w:t xml:space="preserve">AD (Amp Delay): If current exceeds threshold (e.g. </w:t>
-      </w:r>
-      <w:r>
-        <w:rPr>
-          <w:rFonts w:cs="TH SarabunPSK"/>
-          <w:cs/>
-          <w:lang w:val="en-US"/>
-        </w:rPr>
-        <w:t>3.5</w:t>
-      </w:r>
-      <w:r>
-        <w:rPr>
-          <w:rFonts w:cs="TH SarabunPSK"/>
-          <w:lang w:val="en-US"/>
-        </w:rPr>
-        <w:t xml:space="preserve">A) for more than </w:t>
-      </w:r>
-      <w:r>
-        <w:rPr>
-          <w:rFonts w:cs="TH SarabunPSK"/>
-          <w:cs/>
-          <w:lang w:val="en-US"/>
-        </w:rPr>
-        <w:t>3</w:t>
-      </w:r>
-      <w:r>
-        <w:rPr>
-          <w:rFonts w:cs="TH SarabunPSK"/>
-          <w:lang w:val="en-US"/>
-        </w:rPr>
-        <w:t xml:space="preserve"> seconds the system will shut down.</w:t>
+        <w:t>Conditions Set</w:t>
       </w:r>
     </w:p>
     <w:p>
@@ -1320,7 +1430,7 @@
           <w:rFonts w:cs="TH SarabunPSK"/>
           <w:lang w:val="en-US"/>
         </w:rPr>
-        <w:t xml:space="preserve">AMP Limit: User defined maximum current (e.g. </w:t>
+        <w:t xml:space="preserve">FD (Flow Delay): If no water is detected for a user defined duration (e.g. </w:t>
       </w:r>
       <w:r>
         <w:rPr>
@@ -1328,14 +1438,14 @@
           <w:cs/>
           <w:lang w:val="en-US"/>
         </w:rPr>
-        <w:t>3.5</w:t>
-      </w:r>
-      <w:r>
-        <w:rPr>
-          <w:rFonts w:cs="TH SarabunPSK"/>
-          <w:lang w:val="en-US"/>
-        </w:rPr>
-        <w:t>A).</w:t>
+        <w:t>5</w:t>
+      </w:r>
+      <w:r>
+        <w:rPr>
+          <w:rFonts w:cs="TH SarabunPSK"/>
+          <w:lang w:val="en-US"/>
+        </w:rPr>
+        <w:t xml:space="preserve"> seconds) the system will send alert and shut down the pump.</w:t>
       </w:r>
     </w:p>
     <w:p>
@@ -1353,7 +1463,37 @@
           <w:rFonts w:cs="TH SarabunPSK"/>
           <w:lang w:val="en-US"/>
         </w:rPr>
-        <w:t>Protect Mode: If ON the system will auto shut down.</w:t>
+        <w:t xml:space="preserve">AD (Amp Delay): If current exceeds threshold (e.g. </w:t>
+      </w:r>
+      <w:r>
+        <w:rPr>
+          <w:rFonts w:cs="TH SarabunPSK"/>
+          <w:cs/>
+          <w:lang w:val="en-US"/>
+        </w:rPr>
+        <w:t>3.5</w:t>
+      </w:r>
+      <w:r>
+        <w:rPr>
+          <w:rFonts w:cs="TH SarabunPSK"/>
+          <w:lang w:val="en-US"/>
+        </w:rPr>
+        <w:t xml:space="preserve">A) for more than </w:t>
+      </w:r>
+      <w:r>
+        <w:rPr>
+          <w:rFonts w:cs="TH SarabunPSK"/>
+          <w:cs/>
+          <w:lang w:val="en-US"/>
+        </w:rPr>
+        <w:t>3</w:t>
+      </w:r>
+      <w:r>
+        <w:rPr>
+          <w:rFonts w:cs="TH SarabunPSK"/>
+          <w:lang w:val="en-US"/>
+        </w:rPr>
+        <w:t xml:space="preserve"> seconds the system will shut down.</w:t>
       </w:r>
     </w:p>
     <w:p>
@@ -1366,6 +1506,28 @@
           <w:lang w:val="en-US"/>
         </w:rPr>
       </w:pPr>
+      <w:r>
+        <w:rPr>
+          <w:rFonts w:cs="TH SarabunPSK"/>
+          <w:lang w:val="en-US"/>
+        </w:rPr>
+        <w:t xml:space="preserve">AMP Limit: User defined maximum current (e.g. </w:t>
+      </w:r>
+      <w:r>
+        <w:rPr>
+          <w:rFonts w:cs="TH SarabunPSK"/>
+          <w:cs/>
+          <w:lang w:val="en-US"/>
+        </w:rPr>
+        <w:t>3.5</w:t>
+      </w:r>
+      <w:r>
+        <w:rPr>
+          <w:rFonts w:cs="TH SarabunPSK"/>
+          <w:lang w:val="en-US"/>
+        </w:rPr>
+        <w:t>A).</w:t>
+      </w:r>
     </w:p>
     <w:p>
       <w:pPr>
@@ -1380,17 +1542,386 @@
       <w:r>
         <w:rPr>
           <w:rFonts w:cs="TH SarabunPSK"/>
-          <w:cs/>
-          <w:lang w:val="en-US"/>
-        </w:rPr>
-        <w:t xml:space="preserve">4. </w:t>
-      </w:r>
-      <w:r>
-        <w:rPr>
-          <w:rFonts w:cs="TH SarabunPSK"/>
-          <w:lang w:val="en-US"/>
-        </w:rPr>
-        <w:t>Testing and Evaluation</w:t>
+          <w:lang w:val="en-US"/>
+        </w:rPr>
+        <w:t>Protect Mode: If ON the system will auto shut down.</w:t>
+      </w:r>
+    </w:p>
+    <w:p>
+      <w:pPr>
+        <w:pStyle w:val="EECON-Content"/>
+        <w:keepNext/>
+        <w:ind w:firstLine="360"/>
+        <w:jc w:val="thaiDistribute"/>
+      </w:pPr>
+      <w:r>
+        <w:rPr>
+          <w:rFonts w:cs="TH SarabunPSK"/>
+          <w:noProof/>
+          <w:lang w:val="en-US"/>
+        </w:rPr>
+        <w:drawing>
+          <wp:inline distT="0" distB="0" distL="0" distR="0" wp14:anchorId="0B30AD9F" wp14:editId="0B678EB2">
+            <wp:extent cx="2471895" cy="2197285"/>
+            <wp:effectExtent l="133350" t="114300" r="119380" b="146050"/>
+            <wp:docPr id="1793522647" name="Picture 8"/>
+            <wp:cNvGraphicFramePr>
+              <a:graphicFrameLocks xmlns:a="http://schemas.openxmlformats.org/drawingml/2006/main" noChangeAspect="1"/>
+            </wp:cNvGraphicFramePr>
+            <a:graphic xmlns:a="http://schemas.openxmlformats.org/drawingml/2006/main">
+              <a:graphicData uri="http://schemas.openxmlformats.org/drawingml/2006/picture">
+                <pic:pic xmlns:pic="http://schemas.openxmlformats.org/drawingml/2006/picture">
+                  <pic:nvPicPr>
+                    <pic:cNvPr id="0" name="Picture 3"/>
+                    <pic:cNvPicPr>
+                      <a:picLocks noChangeAspect="1" noChangeArrowheads="1"/>
+                    </pic:cNvPicPr>
+                  </pic:nvPicPr>
+                  <pic:blipFill rotWithShape="1">
+                    <a:blip r:embed="rId13" cstate="print">
+                      <a:extLst>
+                        <a:ext uri="{28A0092B-C50C-407E-A947-70E740481C1C}">
+                          <a14:useLocalDpi xmlns:a14="http://schemas.microsoft.com/office/drawing/2010/main" val="0"/>
+                        </a:ext>
+                      </a:extLst>
+                    </a:blip>
+                    <a:srcRect r="5180"/>
+                    <a:stretch>
+                      <a:fillRect/>
+                    </a:stretch>
+                  </pic:blipFill>
+                  <pic:spPr bwMode="auto">
+                    <a:xfrm>
+                      <a:off x="0" y="0"/>
+                      <a:ext cx="2488086" cy="2211677"/>
+                    </a:xfrm>
+                    <a:prstGeom prst="rect">
+                      <a:avLst/>
+                    </a:prstGeom>
+                    <a:solidFill>
+                      <a:srgbClr val="FFFFFF">
+                        <a:shade val="85000"/>
+                      </a:srgbClr>
+                    </a:solidFill>
+                    <a:ln w="88900" cap="sq">
+                      <a:solidFill>
+                        <a:srgbClr val="FFFFFF"/>
+                      </a:solidFill>
+                      <a:miter lim="800000"/>
+                    </a:ln>
+                    <a:effectLst>
+                      <a:outerShdw blurRad="55000" dist="18000" dir="5400000" algn="tl" rotWithShape="0">
+                        <a:srgbClr val="000000">
+                          <a:alpha val="40000"/>
+                        </a:srgbClr>
+                      </a:outerShdw>
+                    </a:effectLst>
+                    <a:scene3d>
+                      <a:camera prst="orthographicFront"/>
+                      <a:lightRig rig="twoPt" dir="t">
+                        <a:rot lat="0" lon="0" rev="7200000"/>
+                      </a:lightRig>
+                    </a:scene3d>
+                    <a:sp3d>
+                      <a:bevelT w="25400" h="19050"/>
+                      <a:contourClr>
+                        <a:srgbClr val="FFFFFF"/>
+                      </a:contourClr>
+                    </a:sp3d>
+                    <a:extLst>
+                      <a:ext uri="{53640926-AAD7-44D8-BBD7-CCE9431645EC}">
+                        <a14:shadowObscured xmlns:a14="http://schemas.microsoft.com/office/drawing/2010/main"/>
+                      </a:ext>
+                    </a:extLst>
+                  </pic:spPr>
+                </pic:pic>
+              </a:graphicData>
+            </a:graphic>
+          </wp:inline>
+        </w:drawing>
+      </w:r>
+    </w:p>
+    <w:p>
+      <w:pPr>
+        <w:pStyle w:val="Caption"/>
+        <w:jc w:val="center"/>
+        <w:rPr>
+          <w:rFonts w:cs="TH SarabunPSK"/>
+          <w:b w:val="0"/>
+          <w:bCs w:val="0"/>
+          <w:color w:val="auto"/>
+          <w:sz w:val="24"/>
+          <w:szCs w:val="24"/>
+          <w:lang w:val="x-none" w:eastAsia="x-none"/>
+        </w:rPr>
+      </w:pPr>
+      <w:r>
+        <w:rPr>
+          <w:rFonts w:cs="TH SarabunPSK"/>
+          <w:b w:val="0"/>
+          <w:bCs w:val="0"/>
+          <w:color w:val="auto"/>
+          <w:sz w:val="24"/>
+          <w:szCs w:val="24"/>
+          <w:lang w:val="x-none" w:eastAsia="x-none"/>
+        </w:rPr>
+        <w:t xml:space="preserve">Figure </w:t>
+      </w:r>
+      <w:r>
+        <w:rPr>
+          <w:rFonts w:cs="TH SarabunPSK"/>
+          <w:b w:val="0"/>
+          <w:bCs w:val="0"/>
+          <w:color w:val="auto"/>
+          <w:sz w:val="24"/>
+          <w:szCs w:val="24"/>
+          <w:lang w:val="x-none" w:eastAsia="x-none"/>
+        </w:rPr>
+        <w:fldChar w:fldCharType="begin"/>
+      </w:r>
+      <w:r>
+        <w:rPr>
+          <w:rFonts w:cs="TH SarabunPSK"/>
+          <w:b w:val="0"/>
+          <w:bCs w:val="0"/>
+          <w:color w:val="auto"/>
+          <w:sz w:val="24"/>
+          <w:szCs w:val="24"/>
+          <w:lang w:val="x-none" w:eastAsia="x-none"/>
+        </w:rPr>
+        <w:instrText xml:space="preserve"> SEQ Figure \* ARABIC </w:instrText>
+      </w:r>
+      <w:r>
+        <w:rPr>
+          <w:rFonts w:cs="TH SarabunPSK"/>
+          <w:b w:val="0"/>
+          <w:bCs w:val="0"/>
+          <w:color w:val="auto"/>
+          <w:sz w:val="24"/>
+          <w:szCs w:val="24"/>
+          <w:lang w:val="x-none" w:eastAsia="x-none"/>
+        </w:rPr>
+        <w:fldChar w:fldCharType="separate"/>
+      </w:r>
+      <w:r>
+        <w:rPr>
+          <w:rFonts w:cs="TH SarabunPSK"/>
+          <w:b w:val="0"/>
+          <w:bCs w:val="0"/>
+          <w:noProof/>
+          <w:color w:val="auto"/>
+          <w:sz w:val="24"/>
+          <w:szCs w:val="24"/>
+          <w:lang w:val="x-none" w:eastAsia="x-none"/>
+        </w:rPr>
+        <w:t>2</w:t>
+      </w:r>
+      <w:r>
+        <w:rPr>
+          <w:rFonts w:cs="TH SarabunPSK"/>
+          <w:b w:val="0"/>
+          <w:bCs w:val="0"/>
+          <w:color w:val="auto"/>
+          <w:sz w:val="24"/>
+          <w:szCs w:val="24"/>
+          <w:lang w:val="x-none" w:eastAsia="x-none"/>
+        </w:rPr>
+        <w:fldChar w:fldCharType="end"/>
+      </w:r>
+      <w:r>
+        <w:rPr>
+          <w:rFonts w:cs="TH SarabunPSK"/>
+          <w:b w:val="0"/>
+          <w:bCs w:val="0"/>
+          <w:color w:val="auto"/>
+          <w:sz w:val="24"/>
+          <w:szCs w:val="24"/>
+          <w:lang w:val="x-none" w:eastAsia="x-none"/>
+        </w:rPr>
+        <w:t xml:space="preserve"> </w:t>
+      </w:r>
+      <w:r>
+        <w:rPr>
+          <w:rFonts w:cs="TH SarabunPSK"/>
+          <w:b w:val="0"/>
+          <w:bCs w:val="0"/>
+          <w:color w:val="auto"/>
+          <w:sz w:val="24"/>
+          <w:szCs w:val="24"/>
+          <w:lang w:val="x-none" w:eastAsia="x-none"/>
+        </w:rPr>
+        <w:t>Front View of the Device</w:t>
+      </w:r>
+    </w:p>
+    <w:p>
+      <w:pPr>
+        <w:pStyle w:val="EECON-Content"/>
+        <w:keepNext/>
+        <w:ind w:firstLine="360"/>
+        <w:jc w:val="thaiDistribute"/>
+      </w:pPr>
+      <w:r>
+        <w:rPr>
+          <w:rFonts w:cs="TH SarabunPSK"/>
+          <w:noProof/>
+          <w:lang w:val="en-US"/>
+        </w:rPr>
+        <w:drawing>
+          <wp:inline distT="0" distB="0" distL="0" distR="0" wp14:anchorId="62793522" wp14:editId="2A45A0EA">
+            <wp:extent cx="2451798" cy="4683317"/>
+            <wp:effectExtent l="0" t="0" r="5715" b="3175"/>
+            <wp:docPr id="1478925170" name="Picture 9"/>
+            <wp:cNvGraphicFramePr>
+              <a:graphicFrameLocks xmlns:a="http://schemas.openxmlformats.org/drawingml/2006/main" noChangeAspect="1"/>
+            </wp:cNvGraphicFramePr>
+            <a:graphic xmlns:a="http://schemas.openxmlformats.org/drawingml/2006/main">
+              <a:graphicData uri="http://schemas.openxmlformats.org/drawingml/2006/picture">
+                <pic:pic xmlns:pic="http://schemas.openxmlformats.org/drawingml/2006/picture">
+                  <pic:nvPicPr>
+                    <pic:cNvPr id="0" name="Picture 2"/>
+                    <pic:cNvPicPr>
+                      <a:picLocks noChangeAspect="1" noChangeArrowheads="1"/>
+                    </pic:cNvPicPr>
+                  </pic:nvPicPr>
+                  <pic:blipFill>
+                    <a:blip r:embed="rId14">
+                      <a:extLst>
+                        <a:ext uri="{28A0092B-C50C-407E-A947-70E740481C1C}">
+                          <a14:useLocalDpi xmlns:a14="http://schemas.microsoft.com/office/drawing/2010/main" val="0"/>
+                        </a:ext>
+                      </a:extLst>
+                    </a:blip>
+                    <a:srcRect/>
+                    <a:stretch>
+                      <a:fillRect/>
+                    </a:stretch>
+                  </pic:blipFill>
+                  <pic:spPr bwMode="auto">
+                    <a:xfrm>
+                      <a:off x="0" y="0"/>
+                      <a:ext cx="2451999" cy="4683701"/>
+                    </a:xfrm>
+                    <a:prstGeom prst="rect">
+                      <a:avLst/>
+                    </a:prstGeom>
+                    <a:noFill/>
+                  </pic:spPr>
+                </pic:pic>
+              </a:graphicData>
+            </a:graphic>
+          </wp:inline>
+        </w:drawing>
+      </w:r>
+    </w:p>
+    <w:p>
+      <w:pPr>
+        <w:pStyle w:val="Caption"/>
+        <w:jc w:val="center"/>
+        <w:rPr>
+          <w:rFonts w:cs="TH SarabunPSK"/>
+          <w:b w:val="0"/>
+          <w:bCs w:val="0"/>
+          <w:color w:val="auto"/>
+          <w:sz w:val="24"/>
+          <w:szCs w:val="24"/>
+          <w:lang w:val="x-none" w:eastAsia="x-none"/>
+        </w:rPr>
+      </w:pPr>
+      <w:r>
+        <w:rPr>
+          <w:rFonts w:cs="TH SarabunPSK"/>
+          <w:b w:val="0"/>
+          <w:bCs w:val="0"/>
+          <w:color w:val="auto"/>
+          <w:sz w:val="24"/>
+          <w:szCs w:val="24"/>
+          <w:lang w:val="x-none" w:eastAsia="x-none"/>
+        </w:rPr>
+        <w:t xml:space="preserve">Figure </w:t>
+      </w:r>
+      <w:r>
+        <w:rPr>
+          <w:rFonts w:cs="TH SarabunPSK"/>
+          <w:b w:val="0"/>
+          <w:bCs w:val="0"/>
+          <w:color w:val="auto"/>
+          <w:sz w:val="24"/>
+          <w:szCs w:val="24"/>
+          <w:lang w:val="x-none" w:eastAsia="x-none"/>
+        </w:rPr>
+        <w:fldChar w:fldCharType="begin"/>
+      </w:r>
+      <w:r>
+        <w:rPr>
+          <w:rFonts w:cs="TH SarabunPSK"/>
+          <w:b w:val="0"/>
+          <w:bCs w:val="0"/>
+          <w:color w:val="auto"/>
+          <w:sz w:val="24"/>
+          <w:szCs w:val="24"/>
+          <w:lang w:val="x-none" w:eastAsia="x-none"/>
+        </w:rPr>
+        <w:instrText xml:space="preserve"> SEQ Figure \* ARABIC </w:instrText>
+      </w:r>
+      <w:r>
+        <w:rPr>
+          <w:rFonts w:cs="TH SarabunPSK"/>
+          <w:b w:val="0"/>
+          <w:bCs w:val="0"/>
+          <w:color w:val="auto"/>
+          <w:sz w:val="24"/>
+          <w:szCs w:val="24"/>
+          <w:lang w:val="x-none" w:eastAsia="x-none"/>
+        </w:rPr>
+        <w:fldChar w:fldCharType="separate"/>
+      </w:r>
+      <w:r>
+        <w:rPr>
+          <w:rFonts w:cs="TH SarabunPSK"/>
+          <w:b w:val="0"/>
+          <w:bCs w:val="0"/>
+          <w:color w:val="auto"/>
+          <w:sz w:val="24"/>
+          <w:szCs w:val="24"/>
+          <w:lang w:val="x-none" w:eastAsia="x-none"/>
+        </w:rPr>
+        <w:t>3</w:t>
+      </w:r>
+      <w:r>
+        <w:rPr>
+          <w:rFonts w:cs="TH SarabunPSK"/>
+          <w:b w:val="0"/>
+          <w:bCs w:val="0"/>
+          <w:color w:val="auto"/>
+          <w:sz w:val="24"/>
+          <w:szCs w:val="24"/>
+          <w:lang w:val="x-none" w:eastAsia="x-none"/>
+        </w:rPr>
+        <w:fldChar w:fldCharType="end"/>
+      </w:r>
+      <w:r>
+        <w:rPr>
+          <w:rFonts w:cs="TH SarabunPSK"/>
+          <w:b w:val="0"/>
+          <w:bCs w:val="0"/>
+          <w:color w:val="auto"/>
+          <w:sz w:val="24"/>
+          <w:szCs w:val="24"/>
+          <w:lang w:val="x-none" w:eastAsia="x-none"/>
+        </w:rPr>
+        <w:t xml:space="preserve"> </w:t>
+      </w:r>
+      <w:r>
+        <w:rPr>
+          <w:rFonts w:cs="TH SarabunPSK"/>
+          <w:b w:val="0"/>
+          <w:bCs w:val="0"/>
+          <w:color w:val="auto"/>
+          <w:sz w:val="24"/>
+          <w:szCs w:val="24"/>
+          <w:lang w:val="x-none" w:eastAsia="x-none"/>
+        </w:rPr>
+        <w:t>User Interface in Blynk Application</w:t>
       </w:r>
     </w:p>
     <w:p>
@@ -1403,13 +1934,6 @@
           <w:lang w:val="en-US"/>
         </w:rPr>
       </w:pPr>
-      <w:r>
-        <w:rPr>
-          <w:rFonts w:cs="TH SarabunPSK"/>
-          <w:lang w:val="en-US"/>
-        </w:rPr>
-        <w:t>Multiple test cases were done</w:t>
-      </w:r>
     </w:p>
     <w:p>
       <w:pPr>
@@ -1424,9 +1948,18 @@
       <w:r>
         <w:rPr>
           <w:rFonts w:cs="TH SarabunPSK"/>
-          <w:lang w:val="en-US"/>
-        </w:rPr>
-        <w:t>Normal Operation: Pump runs with proper flow and acceptable current.</w:t>
+          <w:cs/>
+          <w:lang w:val="en-US"/>
+        </w:rPr>
+        <w:lastRenderedPageBreak/>
+        <w:t xml:space="preserve">4. </w:t>
+      </w:r>
+      <w:r>
+        <w:rPr>
+          <w:rFonts w:cs="TH SarabunPSK"/>
+          <w:lang w:val="en-US"/>
+        </w:rPr>
+        <w:t>Testing and Evaluation</w:t>
       </w:r>
     </w:p>
     <w:p>
@@ -1444,35 +1977,7 @@
           <w:rFonts w:cs="TH SarabunPSK"/>
           <w:lang w:val="en-US"/>
         </w:rPr>
-        <w:t xml:space="preserve">Dry Run Simulation: Water source disconnected </w:t>
-      </w:r>
-      <w:r>
-        <w:rPr>
-          <w:rFonts w:ascii="Arial" w:hAnsi="Arial" w:cs="Arial"/>
-          <w:lang w:val="en-US"/>
-        </w:rPr>
-        <w:t>→</w:t>
-      </w:r>
-      <w:r>
-        <w:rPr>
-          <w:rFonts w:cs="TH SarabunPSK"/>
-          <w:lang w:val="en-US"/>
-        </w:rPr>
-        <w:t xml:space="preserve"> no flow detected </w:t>
-      </w:r>
-      <w:r>
-        <w:rPr>
-          <w:rFonts w:ascii="Arial" w:hAnsi="Arial" w:cs="Arial"/>
-          <w:lang w:val="en-US"/>
-        </w:rPr>
-        <w:t>→</w:t>
-      </w:r>
-      <w:r>
-        <w:rPr>
-          <w:rFonts w:cs="TH SarabunPSK"/>
-          <w:lang w:val="en-US"/>
-        </w:rPr>
-        <w:t xml:space="preserve"> system shut down after FD delay.</w:t>
+        <w:t>Multiple test cases were done</w:t>
       </w:r>
     </w:p>
     <w:p>
@@ -1490,35 +1995,7 @@
           <w:rFonts w:cs="TH SarabunPSK"/>
           <w:lang w:val="en-US"/>
         </w:rPr>
-        <w:t xml:space="preserve">Overcurrent Simulation: Artificial load added to pump </w:t>
-      </w:r>
-      <w:r>
-        <w:rPr>
-          <w:rFonts w:ascii="Arial" w:hAnsi="Arial" w:cs="Arial"/>
-          <w:lang w:val="en-US"/>
-        </w:rPr>
-        <w:t>→</w:t>
-      </w:r>
-      <w:r>
-        <w:rPr>
-          <w:rFonts w:cs="TH SarabunPSK"/>
-          <w:lang w:val="en-US"/>
-        </w:rPr>
-        <w:t xml:space="preserve"> current exceeded AMP limit </w:t>
-      </w:r>
-      <w:r>
-        <w:rPr>
-          <w:rFonts w:ascii="Arial" w:hAnsi="Arial" w:cs="Arial"/>
-          <w:lang w:val="en-US"/>
-        </w:rPr>
-        <w:t>→</w:t>
-      </w:r>
-      <w:r>
-        <w:rPr>
-          <w:rFonts w:cs="TH SarabunPSK"/>
-          <w:lang w:val="en-US"/>
-        </w:rPr>
-        <w:t xml:space="preserve"> system shut down after AD delay.</w:t>
+        <w:t>Normal Operation: Pump runs with proper flow and acceptable current.</w:t>
       </w:r>
     </w:p>
     <w:p>
@@ -1531,6 +2008,41 @@
           <w:lang w:val="en-US"/>
         </w:rPr>
       </w:pPr>
+      <w:r>
+        <w:rPr>
+          <w:rFonts w:cs="TH SarabunPSK"/>
+          <w:lang w:val="en-US"/>
+        </w:rPr>
+        <w:t xml:space="preserve">Dry Run Simulation: Water source disconnected </w:t>
+      </w:r>
+      <w:r>
+        <w:rPr>
+          <w:rFonts w:ascii="Arial" w:hAnsi="Arial" w:cs="Arial"/>
+          <w:lang w:val="en-US"/>
+        </w:rPr>
+        <w:t>→</w:t>
+      </w:r>
+      <w:r>
+        <w:rPr>
+          <w:rFonts w:cs="TH SarabunPSK"/>
+          <w:lang w:val="en-US"/>
+        </w:rPr>
+        <w:t xml:space="preserve"> no flow detected </w:t>
+      </w:r>
+      <w:r>
+        <w:rPr>
+          <w:rFonts w:ascii="Arial" w:hAnsi="Arial" w:cs="Arial"/>
+          <w:lang w:val="en-US"/>
+        </w:rPr>
+        <w:t>→</w:t>
+      </w:r>
+      <w:r>
+        <w:rPr>
+          <w:rFonts w:cs="TH SarabunPSK"/>
+          <w:lang w:val="en-US"/>
+        </w:rPr>
+        <w:t xml:space="preserve"> system shut down after FD delay.</w:t>
+      </w:r>
     </w:p>
     <w:p>
       <w:pPr>
@@ -1539,6 +2051,64 @@
         <w:jc w:val="thaiDistribute"/>
         <w:rPr>
           <w:rFonts w:cs="TH SarabunPSK"/>
+          <w:lang w:val="en-US"/>
+        </w:rPr>
+      </w:pPr>
+      <w:r>
+        <w:rPr>
+          <w:rFonts w:cs="TH SarabunPSK"/>
+          <w:lang w:val="en-US"/>
+        </w:rPr>
+        <w:t xml:space="preserve">Overcurrent Simulation: Artificial load added to pump </w:t>
+      </w:r>
+      <w:r>
+        <w:rPr>
+          <w:rFonts w:ascii="Arial" w:hAnsi="Arial" w:cs="Arial"/>
+          <w:lang w:val="en-US"/>
+        </w:rPr>
+        <w:t>→</w:t>
+      </w:r>
+      <w:r>
+        <w:rPr>
+          <w:rFonts w:cs="TH SarabunPSK"/>
+          <w:lang w:val="en-US"/>
+        </w:rPr>
+        <w:t xml:space="preserve"> current exceeded AMP limit </w:t>
+      </w:r>
+      <w:r>
+        <w:rPr>
+          <w:rFonts w:ascii="Arial" w:hAnsi="Arial" w:cs="Arial"/>
+          <w:lang w:val="en-US"/>
+        </w:rPr>
+        <w:t>→</w:t>
+      </w:r>
+      <w:r>
+        <w:rPr>
+          <w:rFonts w:cs="TH SarabunPSK"/>
+          <w:lang w:val="en-US"/>
+        </w:rPr>
+        <w:t xml:space="preserve"> system shut down after AD delay.</w:t>
+      </w:r>
+    </w:p>
+    <w:p>
+      <w:pPr>
+        <w:pStyle w:val="EECON-Content"/>
+        <w:ind w:firstLine="360"/>
+        <w:jc w:val="thaiDistribute"/>
+        <w:rPr>
+          <w:rFonts w:cs="TH SarabunPSK"/>
+          <w:lang w:val="en-US"/>
+        </w:rPr>
+      </w:pPr>
+    </w:p>
+    <w:p>
+      <w:pPr>
+        <w:pStyle w:val="EECON-Content"/>
+        <w:ind w:firstLine="360"/>
+        <w:jc w:val="thaiDistribute"/>
+        <w:rPr>
+          <w:rFonts w:cs="TH SarabunPSK"/>
+          <w:lang w:val="en-US"/>
         </w:rPr>
       </w:pPr>
       <w:r>
@@ -1547,6 +2117,168 @@
           <w:lang w:val="en-US"/>
         </w:rPr>
         <w:t>Each test confirmed that the system responded correctly to abnormal conditions and sent real time alerts and auto shut down reliably.</w:t>
+      </w:r>
+    </w:p>
+    <w:p>
+      <w:pPr>
+        <w:pStyle w:val="EECON-Content"/>
+        <w:keepNext/>
+        <w:ind w:firstLine="360"/>
+        <w:jc w:val="thaiDistribute"/>
+      </w:pPr>
+      <w:r>
+        <w:rPr>
+          <w:rFonts w:cs="TH SarabunPSK"/>
+          <w:b/>
+          <w:bCs/>
+        </w:rPr>
+        <w:drawing>
+          <wp:inline distT="0" distB="0" distL="0" distR="0" wp14:anchorId="3DE8B395" wp14:editId="14B7CE0A">
+            <wp:extent cx="2471420" cy="1779831"/>
+            <wp:effectExtent l="0" t="0" r="5080" b="0"/>
+            <wp:docPr id="729204609" name="Picture 1" descr="A screenshot of a chat&#10;&#10;AI-generated content may be incorrect."/>
+            <wp:cNvGraphicFramePr>
+              <a:graphicFrameLocks xmlns:a="http://schemas.openxmlformats.org/drawingml/2006/main" noChangeAspect="1"/>
+            </wp:cNvGraphicFramePr>
+            <a:graphic xmlns:a="http://schemas.openxmlformats.org/drawingml/2006/main">
+              <a:graphicData uri="http://schemas.openxmlformats.org/drawingml/2006/picture">
+                <pic:pic xmlns:pic="http://schemas.openxmlformats.org/drawingml/2006/picture">
+                  <pic:nvPicPr>
+                    <pic:cNvPr id="729204609" name="Picture 1" descr="A screenshot of a chat&#10;&#10;AI-generated content may be incorrect."/>
+                    <pic:cNvPicPr/>
+                  </pic:nvPicPr>
+                  <pic:blipFill>
+                    <a:blip r:embed="rId15"/>
+                    <a:stretch>
+                      <a:fillRect/>
+                    </a:stretch>
+                  </pic:blipFill>
+                  <pic:spPr>
+                    <a:xfrm>
+                      <a:off x="0" y="0"/>
+                      <a:ext cx="2485210" cy="1789762"/>
+                    </a:xfrm>
+                    <a:prstGeom prst="rect">
+                      <a:avLst/>
+                    </a:prstGeom>
+                  </pic:spPr>
+                </pic:pic>
+              </a:graphicData>
+            </a:graphic>
+          </wp:inline>
+        </w:drawing>
+      </w:r>
+    </w:p>
+    <w:p>
+      <w:pPr>
+        <w:pStyle w:val="Caption"/>
+        <w:jc w:val="center"/>
+        <w:rPr>
+          <w:rFonts w:cs="TH SarabunPSK"/>
+          <w:b w:val="0"/>
+          <w:bCs w:val="0"/>
+          <w:color w:val="auto"/>
+          <w:sz w:val="24"/>
+          <w:szCs w:val="24"/>
+          <w:lang w:val="x-none" w:eastAsia="x-none"/>
+        </w:rPr>
+      </w:pPr>
+      <w:r>
+        <w:rPr>
+          <w:rFonts w:cs="TH SarabunPSK"/>
+          <w:b w:val="0"/>
+          <w:bCs w:val="0"/>
+          <w:color w:val="auto"/>
+          <w:sz w:val="24"/>
+          <w:szCs w:val="24"/>
+          <w:lang w:val="x-none" w:eastAsia="x-none"/>
+        </w:rPr>
+        <w:t xml:space="preserve">Figure </w:t>
+      </w:r>
+      <w:r>
+        <w:rPr>
+          <w:rFonts w:cs="TH SarabunPSK"/>
+          <w:b w:val="0"/>
+          <w:bCs w:val="0"/>
+          <w:color w:val="auto"/>
+          <w:sz w:val="24"/>
+          <w:szCs w:val="24"/>
+          <w:lang w:val="x-none" w:eastAsia="x-none"/>
+        </w:rPr>
+        <w:fldChar w:fldCharType="begin"/>
+      </w:r>
+      <w:r>
+        <w:rPr>
+          <w:rFonts w:cs="TH SarabunPSK"/>
+          <w:b w:val="0"/>
+          <w:bCs w:val="0"/>
+          <w:color w:val="auto"/>
+          <w:sz w:val="24"/>
+          <w:szCs w:val="24"/>
+          <w:lang w:val="x-none" w:eastAsia="x-none"/>
+        </w:rPr>
+        <w:instrText xml:space="preserve"> SEQ Figure \* ARABIC </w:instrText>
+      </w:r>
+      <w:r>
+        <w:rPr>
+          <w:rFonts w:cs="TH SarabunPSK"/>
+          <w:b w:val="0"/>
+          <w:bCs w:val="0"/>
+          <w:color w:val="auto"/>
+          <w:sz w:val="24"/>
+          <w:szCs w:val="24"/>
+          <w:lang w:val="x-none" w:eastAsia="x-none"/>
+        </w:rPr>
+        <w:fldChar w:fldCharType="separate"/>
+      </w:r>
+      <w:r>
+        <w:rPr>
+          <w:rFonts w:cs="TH SarabunPSK"/>
+          <w:b w:val="0"/>
+          <w:bCs w:val="0"/>
+          <w:noProof/>
+          <w:color w:val="auto"/>
+          <w:sz w:val="24"/>
+          <w:szCs w:val="24"/>
+          <w:lang w:val="x-none" w:eastAsia="x-none"/>
+        </w:rPr>
+        <w:t>4</w:t>
+      </w:r>
+      <w:r>
+        <w:rPr>
+          <w:rFonts w:cs="TH SarabunPSK"/>
+          <w:b w:val="0"/>
+          <w:bCs w:val="0"/>
+          <w:color w:val="auto"/>
+          <w:sz w:val="24"/>
+          <w:szCs w:val="24"/>
+          <w:lang w:val="x-none" w:eastAsia="x-none"/>
+        </w:rPr>
+        <w:fldChar w:fldCharType="end"/>
+      </w:r>
+      <w:r>
+        <w:rPr>
+          <w:rFonts w:cs="TH SarabunPSK"/>
+          <w:b w:val="0"/>
+          <w:bCs w:val="0"/>
+          <w:color w:val="auto"/>
+          <w:sz w:val="24"/>
+          <w:szCs w:val="24"/>
+          <w:lang w:val="x-none" w:eastAsia="x-none"/>
+        </w:rPr>
+        <w:t xml:space="preserve"> Telegram Bot</w:t>
+      </w:r>
+      <w:r>
+        <w:rPr>
+          <w:rFonts w:cs="TH SarabunPSK"/>
+          <w:b w:val="0"/>
+          <w:bCs w:val="0"/>
+          <w:color w:val="auto"/>
+          <w:sz w:val="24"/>
+          <w:szCs w:val="24"/>
+          <w:lang w:val="x-none" w:eastAsia="x-none"/>
+        </w:rPr>
+        <w:t xml:space="preserve"> for System Notification Alerts</w:t>
       </w:r>
     </w:p>
     <w:p>
@@ -2552,7 +3284,6 @@
           <w:rFonts w:cs="TH SarabunPSK"/>
           <w:cs/>
         </w:rPr>
-        <w:lastRenderedPageBreak/>
         <w:t xml:space="preserve">รูปที่ </w:t>
       </w:r>
       <w:r>
@@ -2639,6 +3370,163 @@
           <w:lang w:val="en-US"/>
         </w:rPr>
       </w:pPr>
+      <w:r>
+        <w:rPr>
+          <w:rFonts w:eastAsia="Calibri" w:cs="TH SarabunPSK"/>
+          <w:noProof/>
+          <w:spacing w:val="-4"/>
+        </w:rPr>
+        <mc:AlternateContent>
+          <mc:Choice Requires="wps">
+            <w:drawing>
+              <wp:anchor distT="0" distB="0" distL="114300" distR="114300" simplePos="0" relativeHeight="251663360" behindDoc="0" locked="0" layoutInCell="1" allowOverlap="1" wp14:anchorId="24216DFA" wp14:editId="0BE48F29">
+                <wp:simplePos x="0" y="0"/>
+                <wp:positionH relativeFrom="margin">
+                  <wp:posOffset>3126069</wp:posOffset>
+                </wp:positionH>
+                <wp:positionV relativeFrom="paragraph">
+                  <wp:posOffset>180870</wp:posOffset>
+                </wp:positionV>
+                <wp:extent cx="685800" cy="800100"/>
+                <wp:effectExtent l="0" t="0" r="19050" b="19050"/>
+                <wp:wrapSquare wrapText="bothSides"/>
+                <wp:docPr id="327990783" name="Text Box 39"/>
+                <wp:cNvGraphicFramePr>
+                  <a:graphicFrameLocks xmlns:a="http://schemas.openxmlformats.org/drawingml/2006/main"/>
+                </wp:cNvGraphicFramePr>
+                <a:graphic xmlns:a="http://schemas.openxmlformats.org/drawingml/2006/main">
+                  <a:graphicData uri="http://schemas.microsoft.com/office/word/2010/wordprocessingShape">
+                    <wps:wsp>
+                      <wps:cNvSpPr txBox="1">
+                        <a:spLocks/>
+                      </wps:cNvSpPr>
+                      <wps:spPr bwMode="auto">
+                        <a:xfrm>
+                          <a:off x="0" y="0"/>
+                          <a:ext cx="685800" cy="800100"/>
+                        </a:xfrm>
+                        <a:prstGeom prst="rect">
+                          <a:avLst/>
+                        </a:prstGeom>
+                        <a:solidFill>
+                          <a:srgbClr val="FFFFFF"/>
+                        </a:solidFill>
+                        <a:ln w="9525">
+                          <a:solidFill>
+                            <a:srgbClr val="000000"/>
+                          </a:solidFill>
+                          <a:miter lim="800000"/>
+                          <a:headEnd/>
+                          <a:tailEnd/>
+                        </a:ln>
+                      </wps:spPr>
+                      <wps:txbx>
+                        <w:txbxContent>
+                          <w:p>
+                            <w:pPr>
+                              <w:jc w:val="center"/>
+                            </w:pPr>
+                          </w:p>
+                          <w:p>
+                            <w:pPr>
+                              <w:jc w:val="center"/>
+                            </w:pPr>
+                            <w:r>
+                              <w:rPr>
+                                <w:rFonts w:hint="cs"/>
+                                <w:cs/>
+                              </w:rPr>
+                              <w:t>สแกนรูปถ่าย</w:t>
+                            </w:r>
+                          </w:p>
+                          <w:p>
+                            <w:pPr>
+                              <w:jc w:val="center"/>
+                            </w:pPr>
+                            <w:r>
+                              <w:rPr>
+                                <w:rFonts w:hint="cs"/>
+                                <w:cs/>
+                              </w:rPr>
+                              <w:t xml:space="preserve">2 </w:t>
+                            </w:r>
+                            <w:r>
+                              <w:rPr>
+                                <w:rFonts w:hint="cs"/>
+                              </w:rPr>
+                              <w:t>cm x 2 cm</w:t>
+                            </w:r>
+                          </w:p>
+                        </w:txbxContent>
+                      </wps:txbx>
+                      <wps:bodyPr rot="0" vert="horz" wrap="square" lIns="91440" tIns="45720" rIns="91440" bIns="45720" anchor="t" anchorCtr="0" upright="1">
+                        <a:noAutofit/>
+                      </wps:bodyPr>
+                    </wps:wsp>
+                  </a:graphicData>
+                </a:graphic>
+                <wp14:sizeRelH relativeFrom="page">
+                  <wp14:pctWidth>0</wp14:pctWidth>
+                </wp14:sizeRelH>
+                <wp14:sizeRelV relativeFrom="page">
+                  <wp14:pctHeight>0</wp14:pctHeight>
+                </wp14:sizeRelV>
+              </wp:anchor>
+            </w:drawing>
+          </mc:Choice>
+          <mc:Fallback>
+            <w:pict>
+              <v:shapetype w14:anchorId="24216DFA" id="_x0000_t202" coordsize="21600,21600" o:spt="202" path="m,l,21600r21600,l21600,xe">
+                <v:stroke joinstyle="miter"/>
+                <v:path gradientshapeok="t" o:connecttype="rect"/>
+              </v:shapetype>
+              <v:shape id="Text Box 39" o:spid="_x0000_s1027" type="#_x0000_t202" style="position:absolute;left:0;text-align:left;margin-left:246.15pt;margin-top:14.25pt;width:54pt;height:63pt;z-index:251663360;visibility:visible;mso-wrap-style:square;mso-width-percent:0;mso-height-percent:0;mso-wrap-distance-left:9pt;mso-wrap-distance-top:0;mso-wrap-distance-right:9pt;mso-wrap-distance-bottom:0;mso-position-horizontal:absolute;mso-position-horizontal-relative:margin;mso-position-vertical:absolute;mso-position-vertical-relative:text;mso-width-percent:0;mso-height-percent:0;mso-width-relative:page;mso-height-relative:page;v-text-anchor:top" o:gfxdata="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">
+                <v:path arrowok="t"/>
+                <v:textbox>
+                  <w:txbxContent>
+                    <w:p>
+                      <w:pPr>
+                        <w:jc w:val="center"/>
+                      </w:pPr>
+                    </w:p>
+                    <w:p>
+                      <w:pPr>
+                        <w:jc w:val="center"/>
+                      </w:pPr>
+                      <w:r>
+                        <w:rPr>
+                          <w:rFonts w:hint="cs"/>
+                          <w:cs/>
+                        </w:rPr>
+                        <w:t>สแกนรูปถ่าย</w:t>
+                      </w:r>
+                    </w:p>
+                    <w:p>
+                      <w:pPr>
+                        <w:jc w:val="center"/>
+                      </w:pPr>
+                      <w:r>
+                        <w:rPr>
+                          <w:rFonts w:hint="cs"/>
+                          <w:cs/>
+                        </w:rPr>
+                        <w:t xml:space="preserve">2 </w:t>
+                      </w:r>
+                      <w:r>
+                        <w:rPr>
+                          <w:rFonts w:hint="cs"/>
+                        </w:rPr>
+                        <w:t>cm x 2 cm</w:t>
+                      </w:r>
+                    </w:p>
+                  </w:txbxContent>
+                </v:textbox>
+                <w10:wrap type="square" anchorx="margin"/>
+              </v:shape>
+            </w:pict>
+          </mc:Fallback>
+        </mc:AlternateContent>
+      </w:r>
     </w:p>
     <w:p>
       <w:pPr>
@@ -2659,9 +3547,16 @@
           <w:rFonts w:cs="TH SarabunPSK"/>
           <w:sz w:val="28"/>
           <w:szCs w:val="28"/>
-          <w:cs/>
-        </w:rPr>
-        <w:t>ผลการทดลอง</w:t>
+        </w:rPr>
+        <w:t>R</w:t>
+      </w:r>
+      <w:r>
+        <w:rPr>
+          <w:rFonts w:cs="TH SarabunPSK"/>
+          <w:sz w:val="28"/>
+          <w:szCs w:val="28"/>
+        </w:rPr>
+        <w:t>esults</w:t>
       </w:r>
       <w:r>
         <w:rPr>
@@ -2670,61 +3565,34 @@
           <w:szCs w:val="28"/>
           <w:cs/>
         </w:rPr>
-        <w:t xml:space="preserve">และอภิปราย </w:t>
-      </w:r>
-    </w:p>
-    <w:p>
-      <w:pPr>
-        <w:pStyle w:val="EECON-Section"/>
-        <w:ind w:left="360"/>
-        <w:jc w:val="left"/>
+        <w:t xml:space="preserve"> </w:t>
+      </w:r>
+      <w:r>
         <w:rPr>
           <w:rFonts w:cs="TH SarabunPSK"/>
           <w:sz w:val="28"/>
           <w:szCs w:val="28"/>
-        </w:rPr>
-      </w:pPr>
+          <w:lang w:val="en-US"/>
+        </w:rPr>
+        <w:t>and</w:t>
+      </w:r>
       <w:r>
         <w:rPr>
           <w:rFonts w:cs="TH SarabunPSK"/>
           <w:sz w:val="28"/>
           <w:szCs w:val="28"/>
-        </w:rPr>
-        <w:t>(RESULTS</w:t>
+          <w:lang w:val="en-US"/>
+        </w:rPr>
+        <w:t xml:space="preserve"> </w:t>
       </w:r>
       <w:r>
         <w:rPr>
           <w:rFonts w:cs="TH SarabunPSK"/>
           <w:sz w:val="28"/>
           <w:szCs w:val="28"/>
-          <w:cs/>
-        </w:rPr>
-        <w:t xml:space="preserve"> </w:t>
-      </w:r>
-      <w:r>
-        <w:rPr>
-          <w:rFonts w:cs="TH SarabunPSK"/>
-          <w:sz w:val="28"/>
-          <w:szCs w:val="28"/>
-          <w:lang w:val="en-US"/>
-        </w:rPr>
-        <w:t xml:space="preserve">AND </w:t>
-      </w:r>
-      <w:r>
-        <w:rPr>
-          <w:rFonts w:cs="TH SarabunPSK"/>
-          <w:sz w:val="28"/>
-          <w:szCs w:val="28"/>
-        </w:rPr>
-        <w:t>DISCUSSION</w:t>
-      </w:r>
-      <w:r>
-        <w:rPr>
-          <w:rFonts w:cs="TH SarabunPSK"/>
-          <w:sz w:val="28"/>
-          <w:szCs w:val="28"/>
-        </w:rPr>
-        <w:t>)</w:t>
+          <w:lang w:val="en-US"/>
+        </w:rPr>
+        <w:t>Discussion</w:t>
       </w:r>
     </w:p>
     <w:p>
@@ -2973,82 +3841,109 @@
       <w:r>
         <w:rPr>
           <w:rFonts w:cs="TH SarabunPSK"/>
-          <w:cs/>
-          <w:lang w:val="en-US"/>
-        </w:rPr>
-        <w:t>ขอบคุณ</w:t>
-      </w:r>
-      <w:r>
-        <w:rPr>
-          <w:rFonts w:cs="TH SarabunPSK" w:hint="cs"/>
-          <w:cs/>
-          <w:lang w:val="en-US"/>
-        </w:rPr>
-        <w:t>สมาคมวิชาการทางวิศวกรรมไฟฟ้า (ประเทศไทย) โรงเรียน ..........</w:t>
-      </w:r>
-      <w:r>
-        <w:rPr>
-          <w:rFonts w:cs="TH SarabunPSK"/>
-          <w:cs/>
-          <w:lang w:val="en-US"/>
-        </w:rPr>
-        <w:t>บุคคล/หน่วยงาน</w:t>
-      </w:r>
-      <w:r>
-        <w:rPr>
-          <w:rFonts w:cs="TH SarabunPSK"/>
-          <w:cs/>
-          <w:lang w:val="en-US"/>
-        </w:rPr>
-        <w:t>ที่</w:t>
-      </w:r>
-      <w:r>
-        <w:rPr>
-          <w:rFonts w:cs="TH SarabunPSK" w:hint="cs"/>
-          <w:cs/>
-          <w:lang w:val="en-US"/>
-        </w:rPr>
-        <w:t>ได้</w:t>
-      </w:r>
-      <w:r>
-        <w:rPr>
-          <w:rFonts w:cs="TH SarabunPSK"/>
-          <w:cs/>
-          <w:lang w:val="en-US"/>
-        </w:rPr>
-        <w:t>ให้</w:t>
-      </w:r>
-      <w:r>
-        <w:rPr>
-          <w:rFonts w:cs="TH SarabunPSK" w:hint="cs"/>
-          <w:cs/>
-          <w:lang w:val="en-US"/>
-        </w:rPr>
-        <w:t>คำแนะนำและ</w:t>
-      </w:r>
-      <w:r>
-        <w:rPr>
-          <w:rFonts w:cs="TH SarabunPSK"/>
-          <w:cs/>
-          <w:lang w:val="en-US"/>
-        </w:rPr>
-        <w:t>ความร่วมมือ</w:t>
-      </w:r>
-      <w:r>
-        <w:rPr>
-          <w:rFonts w:cs="TH SarabunPSK"/>
-          <w:cs/>
-          <w:lang w:val="en-US"/>
-        </w:rPr>
-        <w:t>ทำให้บทความฉบับนี้สำเร็จลุล่วง</w:t>
-      </w:r>
-      <w:r>
-        <w:rPr>
-          <w:rFonts w:cs="TH SarabunPSK" w:hint="cs"/>
-          <w:cs/>
+          <w:lang w:val="en-US"/>
+        </w:rPr>
+        <w:t xml:space="preserve">This project was made possible by many people and wouldn’t have been done without each and every one of them. We would like to say thank you very much to Ms. </w:t>
+      </w:r>
+      <w:proofErr w:type="spellStart"/>
+      <w:r>
+        <w:rPr>
+          <w:rFonts w:cs="TH SarabunPSK"/>
+          <w:lang w:val="en-US"/>
+        </w:rPr>
+        <w:t>Kusolin</w:t>
+      </w:r>
+      <w:proofErr w:type="spellEnd"/>
+      <w:r>
+        <w:rPr>
+          <w:rFonts w:cs="TH SarabunPSK"/>
           <w:lang w:val="en-US"/>
         </w:rPr>
         <w:t xml:space="preserve"> </w:t>
+      </w:r>
+      <w:proofErr w:type="spellStart"/>
+      <w:r>
+        <w:rPr>
+          <w:rFonts w:cs="TH SarabunPSK"/>
+          <w:lang w:val="en-US"/>
+        </w:rPr>
+        <w:t>Thipmanosingh</w:t>
+      </w:r>
+      <w:proofErr w:type="spellEnd"/>
+      <w:r>
+        <w:rPr>
+          <w:rFonts w:cs="TH SarabunPSK"/>
+          <w:lang w:val="en-US"/>
+        </w:rPr>
+        <w:t xml:space="preserve">, a Computer Science teacher at Princess Chulabhorn Science High School Nakhon Si Thammarat, and Mr. </w:t>
+      </w:r>
+      <w:proofErr w:type="spellStart"/>
+      <w:r>
+        <w:rPr>
+          <w:rFonts w:cs="TH SarabunPSK"/>
+          <w:lang w:val="en-US"/>
+        </w:rPr>
+        <w:t>Thapanawat</w:t>
+      </w:r>
+      <w:proofErr w:type="spellEnd"/>
+      <w:r>
+        <w:rPr>
+          <w:rFonts w:cs="TH SarabunPSK"/>
+          <w:lang w:val="en-US"/>
+        </w:rPr>
+        <w:t xml:space="preserve"> Chooklin, our project advisor, for guiding us throughout the project, lending us equipment and tools, and feeding us, giving us drinks and encouragement throughout the process.</w:t>
+      </w:r>
+    </w:p>
+    <w:p>
+      <w:pPr>
+        <w:pStyle w:val="EECON-Content"/>
+        <w:ind w:firstLine="360"/>
+        <w:jc w:val="thaiDistribute"/>
+        <w:rPr>
+          <w:rFonts w:cs="TH SarabunPSK"/>
+          <w:lang w:val="en-US"/>
+        </w:rPr>
+      </w:pPr>
+      <w:r>
+        <w:rPr>
+          <w:rFonts w:cs="TH SarabunPSK"/>
+          <w:lang w:val="en-US"/>
+        </w:rPr>
+        <w:t xml:space="preserve">We would also like to thank Mr. Wichai </w:t>
+      </w:r>
+      <w:proofErr w:type="spellStart"/>
+      <w:r>
+        <w:rPr>
+          <w:rFonts w:cs="TH SarabunPSK"/>
+          <w:lang w:val="en-US"/>
+        </w:rPr>
+        <w:t>Rajtanee</w:t>
+      </w:r>
+      <w:proofErr w:type="spellEnd"/>
+      <w:r>
+        <w:rPr>
+          <w:rFonts w:cs="TH SarabunPSK"/>
+          <w:lang w:val="en-US"/>
+        </w:rPr>
+        <w:t>, the principal of Princess Chulabhorn Science High School Nakhon Si Thammarat, and all the teachers and staff for their support, encouragement and facilitation. Their help made this project possible.</w:t>
+      </w:r>
+    </w:p>
+    <w:p>
+      <w:pPr>
+        <w:pStyle w:val="EECON-Content"/>
+        <w:ind w:firstLine="360"/>
+        <w:jc w:val="thaiDistribute"/>
+        <w:rPr>
+          <w:rFonts w:cs="TH SarabunPSK"/>
+          <w:lang w:val="en-US"/>
+        </w:rPr>
+      </w:pPr>
+      <w:r>
+        <w:rPr>
+          <w:rFonts w:cs="TH SarabunPSK"/>
+          <w:lang w:val="en-US"/>
+        </w:rPr>
+        <w:t>We would also like to thank our friends, seniors and juniors at Princess Chulabhorn Science High School Nakhon Si Thammarat for being our source of encouragement to finish this project. Their support, guidance and suggestions were very helpful throughout the process. If there’s any mistake or shortcoming in this project, we apologize.</w:t>
       </w:r>
     </w:p>
     <w:p>
@@ -3348,6 +4243,7 @@
           <w:spacing w:val="-4"/>
           <w:szCs w:val="24"/>
         </w:rPr>
+        <w:lastRenderedPageBreak/>
         <mc:AlternateContent>
           <mc:Choice Requires="wps">
             <w:drawing>
@@ -3703,159 +4599,6 @@
           <w:rFonts w:cs="TH SarabunPSK"/>
         </w:rPr>
       </w:pPr>
-      <w:r>
-        <w:rPr>
-          <w:rFonts w:eastAsia="Calibri" w:cs="TH SarabunPSK"/>
-          <w:noProof/>
-          <w:spacing w:val="-4"/>
-        </w:rPr>
-        <mc:AlternateContent>
-          <mc:Choice Requires="wps">
-            <w:drawing>
-              <wp:anchor distT="0" distB="0" distL="114300" distR="114300" simplePos="0" relativeHeight="251663360" behindDoc="0" locked="0" layoutInCell="1" allowOverlap="1" wp14:anchorId="24216DFA" wp14:editId="35C43C4B">
-                <wp:simplePos x="0" y="0"/>
-                <wp:positionH relativeFrom="margin">
-                  <wp:align>left</wp:align>
-                </wp:positionH>
-                <wp:positionV relativeFrom="paragraph">
-                  <wp:posOffset>949537</wp:posOffset>
-                </wp:positionV>
-                <wp:extent cx="685800" cy="800100"/>
-                <wp:effectExtent l="0" t="0" r="19050" b="19050"/>
-                <wp:wrapSquare wrapText="bothSides"/>
-                <wp:docPr id="327990783" name="Text Box 39"/>
-                <wp:cNvGraphicFramePr>
-                  <a:graphicFrameLocks xmlns:a="http://schemas.openxmlformats.org/drawingml/2006/main"/>
-                </wp:cNvGraphicFramePr>
-                <a:graphic xmlns:a="http://schemas.openxmlformats.org/drawingml/2006/main">
-                  <a:graphicData uri="http://schemas.microsoft.com/office/word/2010/wordprocessingShape">
-                    <wps:wsp>
-                      <wps:cNvSpPr txBox="1">
-                        <a:spLocks/>
-                      </wps:cNvSpPr>
-                      <wps:spPr bwMode="auto">
-                        <a:xfrm>
-                          <a:off x="0" y="0"/>
-                          <a:ext cx="685800" cy="800100"/>
-                        </a:xfrm>
-                        <a:prstGeom prst="rect">
-                          <a:avLst/>
-                        </a:prstGeom>
-                        <a:solidFill>
-                          <a:srgbClr val="FFFFFF"/>
-                        </a:solidFill>
-                        <a:ln w="9525">
-                          <a:solidFill>
-                            <a:srgbClr val="000000"/>
-                          </a:solidFill>
-                          <a:miter lim="800000"/>
-                          <a:headEnd/>
-                          <a:tailEnd/>
-                        </a:ln>
-                      </wps:spPr>
-                      <wps:txbx>
-                        <w:txbxContent>
-                          <w:p>
-                            <w:pPr>
-                              <w:jc w:val="center"/>
-                            </w:pPr>
-                          </w:p>
-                          <w:p>
-                            <w:pPr>
-                              <w:jc w:val="center"/>
-                            </w:pPr>
-                            <w:r>
-                              <w:rPr>
-                                <w:rFonts w:hint="cs"/>
-                                <w:cs/>
-                              </w:rPr>
-                              <w:t>สแกนรูปถ่าย</w:t>
-                            </w:r>
-                          </w:p>
-                          <w:p>
-                            <w:pPr>
-                              <w:jc w:val="center"/>
-                            </w:pPr>
-                            <w:r>
-                              <w:rPr>
-                                <w:rFonts w:hint="cs"/>
-                                <w:cs/>
-                              </w:rPr>
-                              <w:t xml:space="preserve">2 </w:t>
-                            </w:r>
-                            <w:r>
-                              <w:rPr>
-                                <w:rFonts w:hint="cs"/>
-                              </w:rPr>
-                              <w:t>cm x 2 cm</w:t>
-                            </w:r>
-                          </w:p>
-                        </w:txbxContent>
-                      </wps:txbx>
-                      <wps:bodyPr rot="0" vert="horz" wrap="square" lIns="91440" tIns="45720" rIns="91440" bIns="45720" anchor="t" anchorCtr="0" upright="1">
-                        <a:noAutofit/>
-                      </wps:bodyPr>
-                    </wps:wsp>
-                  </a:graphicData>
-                </a:graphic>
-                <wp14:sizeRelH relativeFrom="page">
-                  <wp14:pctWidth>0</wp14:pctWidth>
-                </wp14:sizeRelH>
-                <wp14:sizeRelV relativeFrom="page">
-                  <wp14:pctHeight>0</wp14:pctHeight>
-                </wp14:sizeRelV>
-              </wp:anchor>
-            </w:drawing>
-          </mc:Choice>
-          <mc:Fallback>
-            <w:pict>
-              <v:shape w14:anchorId="24216DFA" id="_x0000_s1029" type="#_x0000_t202" style="position:absolute;left:0;text-align:left;margin-left:0;margin-top:74.75pt;width:54pt;height:63pt;z-index:251663360;visibility:visible;mso-wrap-style:square;mso-width-percent:0;mso-height-percent:0;mso-wrap-distance-left:9pt;mso-wrap-distance-top:0;mso-wrap-distance-right:9pt;mso-wrap-distance-bottom:0;mso-position-horizontal:left;mso-position-horizontal-relative:margin;mso-position-vertical:absolute;mso-position-vertical-relative:text;mso-width-percent:0;mso-height-percent:0;mso-width-relative:page;mso-height-relative:page;v-text-anchor:top" o:gfxdata="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">
-                <v:path arrowok="t"/>
-                <v:textbox>
-                  <w:txbxContent>
-                    <w:p>
-                      <w:pPr>
-                        <w:jc w:val="center"/>
-                      </w:pPr>
-                    </w:p>
-                    <w:p>
-                      <w:pPr>
-                        <w:jc w:val="center"/>
-                      </w:pPr>
-                      <w:r>
-                        <w:rPr>
-                          <w:rFonts w:hint="cs"/>
-                          <w:cs/>
-                        </w:rPr>
-                        <w:t>สแกนรูปถ่าย</w:t>
-                      </w:r>
-                    </w:p>
-                    <w:p>
-                      <w:pPr>
-                        <w:jc w:val="center"/>
-                      </w:pPr>
-                      <w:r>
-                        <w:rPr>
-                          <w:rFonts w:hint="cs"/>
-                          <w:cs/>
-                        </w:rPr>
-                        <w:t xml:space="preserve">2 </w:t>
-                      </w:r>
-                      <w:r>
-                        <w:rPr>
-                          <w:rFonts w:hint="cs"/>
-                        </w:rPr>
-                        <w:t>cm x 2 cm</w:t>
-                      </w:r>
-                    </w:p>
-                  </w:txbxContent>
-                </v:textbox>
-                <w10:wrap type="square" anchorx="margin"/>
-              </v:shape>
-            </w:pict>
-          </mc:Fallback>
-        </mc:AlternateContent>
-      </w:r>
     </w:p>
     <w:sectPr>
       <w:type w:val="continuous"/>
@@ -5343,7 +6086,6 @@
   <w:style w:type="character" w:default="1" w:styleId="DefaultParagraphFont">
     <w:name w:val="Default Paragraph Font"/>
     <w:uiPriority w:val="1"/>
-    <w:semiHidden/>
     <w:unhideWhenUsed/>
   </w:style>
   <w:style w:type="table" w:default="1" w:styleId="TableNormal">

</xml_diff>